<commit_message>
creation of HU documentos from DHU-011 to DHU-020
</commit_message>
<xml_diff>
--- a/Desarrollo/ECI/Analisis/ECI-DHU-011.docx
+++ b/Desarrollo/ECI/Analisis/ECI-DHU-011.docx
@@ -1,33 +1,28 @@
 
 <file path=word/document.xml><?xml version="1.0" encoding="utf-8"?>
-<w:document xmlns:mc="http://schemas.openxmlformats.org/markup-compatibility/2006" xmlns:o="urn:schemas-microsoft-com:office:office" xmlns:r="http://schemas.openxmlformats.org/officeDocument/2006/relationships" xmlns:m="http://schemas.openxmlformats.org/officeDocument/2006/math" xmlns:v="urn:schemas-microsoft-com:vml" xmlns:wp="http://schemas.openxmlformats.org/drawingml/2006/wordprocessingDrawing" xmlns:w10="urn:schemas-microsoft-com:office:word" xmlns:w="http://schemas.openxmlformats.org/wordprocessingml/2006/main" xmlns:wne="http://schemas.microsoft.com/office/word/2006/wordml" xmlns:sl="http://schemas.openxmlformats.org/schemaLibrary/2006/main" xmlns:a="http://schemas.openxmlformats.org/drawingml/2006/main" xmlns:pic="http://schemas.openxmlformats.org/drawingml/2006/picture" xmlns:c="http://schemas.openxmlformats.org/drawingml/2006/chart" xmlns:lc="http://schemas.openxmlformats.org/drawingml/2006/lockedCanvas" xmlns:dgm="http://schemas.openxmlformats.org/drawingml/2006/diagram" xmlns:wps="http://schemas.microsoft.com/office/word/2010/wordprocessingShape" xmlns:wpg="http://schemas.microsoft.com/office/word/2010/wordprocessingGroup" xmlns:w14="http://schemas.microsoft.com/office/word/2010/wordml" xmlns:w15="http://schemas.microsoft.com/office/word/2012/wordml">
+<w:document xmlns:ve="http://schemas.openxmlformats.org/markup-compatibility/2006" xmlns:o="urn:schemas-microsoft-com:office:office" xmlns:r="http://schemas.openxmlformats.org/officeDocument/2006/relationships" xmlns:m="http://schemas.openxmlformats.org/officeDocument/2006/math" xmlns:v="urn:schemas-microsoft-com:vml" xmlns:wp="http://schemas.openxmlformats.org/drawingml/2006/wordprocessingDrawing" xmlns:w10="urn:schemas-microsoft-com:office:word" xmlns:w="http://schemas.openxmlformats.org/wordprocessingml/2006/main" xmlns:wne="http://schemas.microsoft.com/office/word/2006/wordml">
   <w:body>
     <w:p>
       <w:pPr>
+        <w:pStyle w:val="normal0"/>
         <w:rPr>
-          <w:rFonts w:ascii="Roboto" w:cs="Roboto" w:eastAsia="Roboto" w:hAnsi="Roboto"/>
+          <w:rFonts w:ascii="Roboto" w:eastAsia="Roboto" w:hAnsi="Roboto" w:cs="Roboto"/>
           <w:highlight w:val="white"/>
         </w:rPr>
       </w:pPr>
-      <w:r>
-        <w:rPr>
-          <w:rtl w:val="0"/>
-        </w:rPr>
-      </w:r>
     </w:p>
     <w:tbl>
       <w:tblPr>
-        <w:tblStyle w:val="Table1"/>
-        <w:tblW w:w="9000.0" w:type="dxa"/>
-        <w:jc w:val="left"/>
-        <w:tblInd w:w="100.0" w:type="pct"/>
+        <w:tblStyle w:val="a"/>
+        <w:tblW w:w="9000" w:type="dxa"/>
+        <w:tblInd w:w="0" w:type="dxa"/>
         <w:tblBorders>
-          <w:top w:color="000000" w:space="0" w:sz="8" w:val="single"/>
-          <w:left w:color="000000" w:space="0" w:sz="8" w:val="single"/>
-          <w:bottom w:color="000000" w:space="0" w:sz="8" w:val="single"/>
-          <w:right w:color="000000" w:space="0" w:sz="8" w:val="single"/>
-          <w:insideH w:color="000000" w:space="0" w:sz="8" w:val="single"/>
-          <w:insideV w:color="000000" w:space="0" w:sz="8" w:val="single"/>
+          <w:top w:val="single" w:sz="8" w:space="0" w:color="000000"/>
+          <w:left w:val="single" w:sz="8" w:space="0" w:color="000000"/>
+          <w:bottom w:val="single" w:sz="8" w:space="0" w:color="000000"/>
+          <w:right w:val="single" w:sz="8" w:space="0" w:color="000000"/>
+          <w:insideH w:val="single" w:sz="8" w:space="0" w:color="000000"/>
+          <w:insideV w:val="single" w:sz="8" w:space="0" w:color="000000"/>
         </w:tblBorders>
         <w:tblLayout w:type="fixed"/>
         <w:tblLook w:val="0600"/>
@@ -35,68 +30,62 @@
       <w:tblGrid>
         <w:gridCol w:w="2985"/>
         <w:gridCol w:w="6015"/>
-        <w:tblGridChange w:id="0">
-          <w:tblGrid>
-            <w:gridCol w:w="2985"/>
-            <w:gridCol w:w="6015"/>
-          </w:tblGrid>
-        </w:tblGridChange>
       </w:tblGrid>
       <w:tr>
         <w:tc>
           <w:tcPr>
-            <w:shd w:fill="cccccc" w:val="clear"/>
+            <w:tcW w:w="2985" w:type="dxa"/>
+            <w:shd w:val="clear" w:color="auto" w:fill="CCCCCC"/>
             <w:tcMar>
-              <w:top w:w="100.0" w:type="dxa"/>
-              <w:left w:w="100.0" w:type="dxa"/>
-              <w:bottom w:w="100.0" w:type="dxa"/>
-              <w:right w:w="100.0" w:type="dxa"/>
+              <w:top w:w="100" w:type="dxa"/>
+              <w:left w:w="100" w:type="dxa"/>
+              <w:bottom w:w="100" w:type="dxa"/>
+              <w:right w:w="100" w:type="dxa"/>
             </w:tcMar>
-            <w:vAlign w:val="top"/>
           </w:tcPr>
           <w:p>
             <w:pPr>
+              <w:pStyle w:val="normal0"/>
               <w:spacing w:line="240" w:lineRule="auto"/>
               <w:rPr>
-                <w:b w:val="1"/>
+                <w:b/>
               </w:rPr>
             </w:pPr>
             <w:r>
               <w:rPr>
-                <w:b w:val="1"/>
-                <w:rtl w:val="0"/>
-              </w:rPr>
-              <w:t xml:space="preserve">Historia de Usuario</w:t>
+                <w:b/>
+              </w:rPr>
+              <w:t>Historia de Usuario</w:t>
             </w:r>
           </w:p>
         </w:tc>
         <w:tc>
           <w:tcPr>
-            <w:shd w:fill="auto" w:val="clear"/>
+            <w:tcW w:w="6015" w:type="dxa"/>
+            <w:shd w:val="clear" w:color="auto" w:fill="auto"/>
             <w:tcMar>
-              <w:top w:w="100.0" w:type="dxa"/>
-              <w:left w:w="100.0" w:type="dxa"/>
-              <w:bottom w:w="100.0" w:type="dxa"/>
-              <w:right w:w="100.0" w:type="dxa"/>
+              <w:top w:w="100" w:type="dxa"/>
+              <w:left w:w="100" w:type="dxa"/>
+              <w:bottom w:w="100" w:type="dxa"/>
+              <w:right w:w="100" w:type="dxa"/>
             </w:tcMar>
-            <w:vAlign w:val="top"/>
           </w:tcPr>
           <w:p>
             <w:pPr>
+              <w:pStyle w:val="normal0"/>
               <w:widowControl w:val="0"/>
               <w:spacing w:line="240" w:lineRule="auto"/>
               <w:rPr>
-                <w:rFonts w:ascii="Roboto" w:cs="Roboto" w:eastAsia="Roboto" w:hAnsi="Roboto"/>
+                <w:rFonts w:ascii="Roboto" w:eastAsia="Roboto" w:hAnsi="Roboto" w:cs="Roboto"/>
                 <w:highlight w:val="white"/>
               </w:rPr>
             </w:pPr>
             <w:r>
               <w:rPr>
-                <w:rFonts w:ascii="Roboto" w:cs="Roboto" w:eastAsia="Roboto" w:hAnsi="Roboto"/>
-                <w:highlight w:val="white"/>
-                <w:rtl w:val="0"/>
-              </w:rPr>
-              <w:t xml:space="preserve">ECI-DHU-011</w:t>
+                <w:rFonts w:ascii="Roboto" w:eastAsia="Roboto" w:hAnsi="Roboto" w:cs="Roboto"/>
+                <w:highlight w:val="white"/>
+              </w:rPr>
+              <w:t>ECI-DHU-011</w:t>
             </w:r>
           </w:p>
         </w:tc>
@@ -104,58 +93,59 @@
       <w:tr>
         <w:tc>
           <w:tcPr>
-            <w:shd w:fill="cccccc" w:val="clear"/>
+            <w:tcW w:w="2985" w:type="dxa"/>
+            <w:shd w:val="clear" w:color="auto" w:fill="CCCCCC"/>
             <w:tcMar>
-              <w:top w:w="100.0" w:type="dxa"/>
-              <w:left w:w="100.0" w:type="dxa"/>
-              <w:bottom w:w="100.0" w:type="dxa"/>
-              <w:right w:w="100.0" w:type="dxa"/>
+              <w:top w:w="100" w:type="dxa"/>
+              <w:left w:w="100" w:type="dxa"/>
+              <w:bottom w:w="100" w:type="dxa"/>
+              <w:right w:w="100" w:type="dxa"/>
             </w:tcMar>
-            <w:vAlign w:val="top"/>
           </w:tcPr>
           <w:p>
             <w:pPr>
+              <w:pStyle w:val="normal0"/>
               <w:spacing w:line="240" w:lineRule="auto"/>
               <w:rPr>
-                <w:b w:val="1"/>
+                <w:b/>
               </w:rPr>
             </w:pPr>
             <w:r>
               <w:rPr>
-                <w:b w:val="1"/>
-                <w:rtl w:val="0"/>
-              </w:rPr>
-              <w:t xml:space="preserve">Nombre</w:t>
+                <w:b/>
+              </w:rPr>
+              <w:t>Nombre</w:t>
             </w:r>
           </w:p>
         </w:tc>
         <w:tc>
           <w:tcPr>
-            <w:shd w:fill="auto" w:val="clear"/>
+            <w:tcW w:w="6015" w:type="dxa"/>
+            <w:shd w:val="clear" w:color="auto" w:fill="auto"/>
             <w:tcMar>
-              <w:top w:w="100.0" w:type="dxa"/>
-              <w:left w:w="100.0" w:type="dxa"/>
-              <w:bottom w:w="100.0" w:type="dxa"/>
-              <w:right w:w="100.0" w:type="dxa"/>
+              <w:top w:w="100" w:type="dxa"/>
+              <w:left w:w="100" w:type="dxa"/>
+              <w:bottom w:w="100" w:type="dxa"/>
+              <w:right w:w="100" w:type="dxa"/>
             </w:tcMar>
-            <w:vAlign w:val="top"/>
           </w:tcPr>
           <w:p>
             <w:pPr>
+              <w:pStyle w:val="normal0"/>
               <w:widowControl w:val="0"/>
               <w:spacing w:line="240" w:lineRule="auto"/>
               <w:rPr>
-                <w:rFonts w:ascii="Roboto" w:cs="Roboto" w:eastAsia="Roboto" w:hAnsi="Roboto"/>
-                <w:highlight w:val="white"/>
+                <w:rFonts w:ascii="Roboto" w:eastAsia="Roboto" w:hAnsi="Roboto" w:cs="Roboto"/>
+                <w:highlight w:val="white"/>
+                <w:u w:val="single"/>
               </w:rPr>
             </w:pPr>
             <w:r>
               <w:rPr>
-                <w:rFonts w:ascii="Roboto" w:cs="Roboto" w:eastAsia="Roboto" w:hAnsi="Roboto"/>
-                <w:highlight w:val="white"/>
-                <w:rtl w:val="0"/>
-              </w:rPr>
-              <w:t xml:space="preserve">ECI :: Vista principal del Usuario Vendedor</w:t>
+                <w:rFonts w:ascii="Roboto" w:eastAsia="Roboto" w:hAnsi="Roboto" w:cs="Roboto"/>
+                <w:highlight w:val="white"/>
+              </w:rPr>
+              <w:t>ECI :: Vista principal del Usuario Vendedor</w:t>
             </w:r>
           </w:p>
         </w:tc>
@@ -163,58 +153,74 @@
       <w:tr>
         <w:tc>
           <w:tcPr>
-            <w:shd w:fill="cccccc" w:val="clear"/>
+            <w:tcW w:w="2985" w:type="dxa"/>
+            <w:shd w:val="clear" w:color="auto" w:fill="CCCCCC"/>
             <w:tcMar>
-              <w:top w:w="100.0" w:type="dxa"/>
-              <w:left w:w="100.0" w:type="dxa"/>
-              <w:bottom w:w="100.0" w:type="dxa"/>
-              <w:right w:w="100.0" w:type="dxa"/>
+              <w:top w:w="100" w:type="dxa"/>
+              <w:left w:w="100" w:type="dxa"/>
+              <w:bottom w:w="100" w:type="dxa"/>
+              <w:right w:w="100" w:type="dxa"/>
             </w:tcMar>
-            <w:vAlign w:val="top"/>
           </w:tcPr>
           <w:p>
             <w:pPr>
+              <w:pStyle w:val="normal0"/>
               <w:spacing w:line="240" w:lineRule="auto"/>
               <w:rPr>
-                <w:b w:val="1"/>
+                <w:b/>
               </w:rPr>
             </w:pPr>
             <w:r>
               <w:rPr>
-                <w:b w:val="1"/>
-                <w:rtl w:val="0"/>
-              </w:rPr>
-              <w:t xml:space="preserve">Descripción</w:t>
+                <w:b/>
+              </w:rPr>
+              <w:t>Descripción</w:t>
             </w:r>
           </w:p>
         </w:tc>
         <w:tc>
           <w:tcPr>
-            <w:shd w:fill="auto" w:val="clear"/>
+            <w:tcW w:w="6015" w:type="dxa"/>
+            <w:shd w:val="clear" w:color="auto" w:fill="auto"/>
             <w:tcMar>
-              <w:top w:w="100.0" w:type="dxa"/>
-              <w:left w:w="100.0" w:type="dxa"/>
-              <w:bottom w:w="100.0" w:type="dxa"/>
-              <w:right w:w="100.0" w:type="dxa"/>
+              <w:top w:w="100" w:type="dxa"/>
+              <w:left w:w="100" w:type="dxa"/>
+              <w:bottom w:w="100" w:type="dxa"/>
+              <w:right w:w="100" w:type="dxa"/>
             </w:tcMar>
-            <w:vAlign w:val="top"/>
           </w:tcPr>
           <w:p>
             <w:pPr>
+              <w:pStyle w:val="normal0"/>
               <w:widowControl w:val="0"/>
               <w:spacing w:line="240" w:lineRule="auto"/>
               <w:rPr>
-                <w:rFonts w:ascii="Roboto" w:cs="Roboto" w:eastAsia="Roboto" w:hAnsi="Roboto"/>
+                <w:rFonts w:ascii="Roboto" w:eastAsia="Roboto" w:hAnsi="Roboto" w:cs="Roboto"/>
                 <w:highlight w:val="white"/>
               </w:rPr>
             </w:pPr>
             <w:r>
               <w:rPr>
-                <w:rFonts w:ascii="Roboto" w:cs="Roboto" w:eastAsia="Roboto" w:hAnsi="Roboto"/>
-                <w:highlight w:val="white"/>
-                <w:rtl w:val="0"/>
-              </w:rPr>
-              <w:t xml:space="preserve">Como usuario vendedor necesito poder acceder a la vista principal de mi rol por defecto en la web de ECommerce Inverso para poder ver las publicaciones hechas por los usuarios clientes y poder ofertar.</w:t>
+                <w:rFonts w:ascii="Roboto" w:eastAsia="Roboto" w:hAnsi="Roboto" w:cs="Roboto"/>
+                <w:highlight w:val="white"/>
+              </w:rPr>
+              <w:t xml:space="preserve">Como usuario vendedor necesito poder acceder a la vista principal de mi rol por defecto en la web de </w:t>
+            </w:r>
+            <w:proofErr w:type="spellStart"/>
+            <w:r>
+              <w:rPr>
+                <w:rFonts w:ascii="Roboto" w:eastAsia="Roboto" w:hAnsi="Roboto" w:cs="Roboto"/>
+                <w:highlight w:val="white"/>
+              </w:rPr>
+              <w:t>ECommerce</w:t>
+            </w:r>
+            <w:proofErr w:type="spellEnd"/>
+            <w:r>
+              <w:rPr>
+                <w:rFonts w:ascii="Roboto" w:eastAsia="Roboto" w:hAnsi="Roboto" w:cs="Roboto"/>
+                <w:highlight w:val="white"/>
+              </w:rPr>
+              <w:t xml:space="preserve"> Inverso para poder ver las publicaciones hechas por los usuarios clientes y poder ofertar.</w:t>
             </w:r>
           </w:p>
         </w:tc>
@@ -222,141 +228,109 @@
       <w:tr>
         <w:tc>
           <w:tcPr>
-            <w:shd w:fill="cccccc" w:val="clear"/>
+            <w:tcW w:w="2985" w:type="dxa"/>
+            <w:shd w:val="clear" w:color="auto" w:fill="CCCCCC"/>
             <w:tcMar>
-              <w:top w:w="100.0" w:type="dxa"/>
-              <w:left w:w="100.0" w:type="dxa"/>
-              <w:bottom w:w="100.0" w:type="dxa"/>
-              <w:right w:w="100.0" w:type="dxa"/>
+              <w:top w:w="100" w:type="dxa"/>
+              <w:left w:w="100" w:type="dxa"/>
+              <w:bottom w:w="100" w:type="dxa"/>
+              <w:right w:w="100" w:type="dxa"/>
             </w:tcMar>
-            <w:vAlign w:val="top"/>
           </w:tcPr>
           <w:p>
             <w:pPr>
+              <w:pStyle w:val="normal0"/>
               <w:spacing w:line="240" w:lineRule="auto"/>
               <w:rPr>
-                <w:b w:val="1"/>
+                <w:b/>
               </w:rPr>
             </w:pPr>
             <w:r>
               <w:rPr>
-                <w:b w:val="1"/>
-                <w:rtl w:val="0"/>
-              </w:rPr>
-              <w:t xml:space="preserve">Criterios de aceptación</w:t>
+                <w:b/>
+              </w:rPr>
+              <w:t>Criterios de aceptación</w:t>
             </w:r>
           </w:p>
         </w:tc>
         <w:tc>
           <w:tcPr>
-            <w:shd w:fill="auto" w:val="clear"/>
+            <w:tcW w:w="6015" w:type="dxa"/>
+            <w:shd w:val="clear" w:color="auto" w:fill="auto"/>
             <w:tcMar>
-              <w:top w:w="100.0" w:type="dxa"/>
-              <w:left w:w="100.0" w:type="dxa"/>
-              <w:bottom w:w="100.0" w:type="dxa"/>
-              <w:right w:w="100.0" w:type="dxa"/>
+              <w:top w:w="100" w:type="dxa"/>
+              <w:left w:w="100" w:type="dxa"/>
+              <w:bottom w:w="100" w:type="dxa"/>
+              <w:right w:w="100" w:type="dxa"/>
             </w:tcMar>
-            <w:vAlign w:val="top"/>
           </w:tcPr>
           <w:p>
             <w:pPr>
+              <w:pStyle w:val="normal0"/>
               <w:widowControl w:val="0"/>
               <w:numPr>
                 <w:ilvl w:val="0"/>
                 <w:numId w:val="1"/>
               </w:numPr>
               <w:spacing w:line="240" w:lineRule="auto"/>
-              <w:ind w:left="283.4645669291342"/>
-              <w:rPr>
-                <w:rFonts w:ascii="Roboto" w:cs="Roboto" w:eastAsia="Roboto" w:hAnsi="Roboto"/>
+              <w:ind w:left="283"/>
+              <w:rPr>
+                <w:rFonts w:ascii="Roboto" w:eastAsia="Roboto" w:hAnsi="Roboto" w:cs="Roboto"/>
                 <w:highlight w:val="white"/>
               </w:rPr>
             </w:pPr>
             <w:r>
               <w:rPr>
-                <w:rFonts w:ascii="Roboto" w:cs="Roboto" w:eastAsia="Roboto" w:hAnsi="Roboto"/>
-                <w:highlight w:val="white"/>
-                <w:rtl w:val="0"/>
-              </w:rPr>
-              <w:t xml:space="preserve">Tener una vista del listado de las publicaciones hechas por el usuario cliente.</w:t>
+                <w:rFonts w:ascii="Roboto" w:eastAsia="Roboto" w:hAnsi="Roboto" w:cs="Roboto"/>
+                <w:highlight w:val="white"/>
+              </w:rPr>
+              <w:t>Tener una vista del listado de las publicaciones hechas por el usuario cliente.</w:t>
             </w:r>
           </w:p>
           <w:p>
             <w:pPr>
+              <w:pStyle w:val="normal0"/>
               <w:widowControl w:val="0"/>
               <w:numPr>
                 <w:ilvl w:val="0"/>
                 <w:numId w:val="1"/>
               </w:numPr>
               <w:spacing w:line="240" w:lineRule="auto"/>
-              <w:ind w:left="283.4645669291342"/>
-              <w:rPr>
-                <w:rFonts w:ascii="Roboto" w:cs="Roboto" w:eastAsia="Roboto" w:hAnsi="Roboto"/>
+              <w:ind w:left="283"/>
+              <w:rPr>
+                <w:rFonts w:ascii="Roboto" w:eastAsia="Roboto" w:hAnsi="Roboto" w:cs="Roboto"/>
                 <w:highlight w:val="white"/>
               </w:rPr>
             </w:pPr>
             <w:r>
               <w:rPr>
-                <w:rFonts w:ascii="Roboto" w:cs="Roboto" w:eastAsia="Roboto" w:hAnsi="Roboto"/>
-                <w:highlight w:val="white"/>
-                <w:rtl w:val="0"/>
-              </w:rPr>
-              <w:t xml:space="preserve">El listado debe estar paginado de 9 </w:t>
-            </w:r>
-            <w:r>
-              <w:rPr>
-                <w:rFonts w:ascii="Roboto" w:cs="Roboto" w:eastAsia="Roboto" w:hAnsi="Roboto"/>
-                <w:highlight w:val="white"/>
-                <w:rtl w:val="0"/>
-              </w:rPr>
-              <w:t xml:space="preserve">en 9</w:t>
-            </w:r>
-            <w:r>
-              <w:rPr>
-                <w:rFonts w:ascii="Roboto" w:cs="Roboto" w:eastAsia="Roboto" w:hAnsi="Roboto"/>
-                <w:highlight w:val="white"/>
-                <w:rtl w:val="0"/>
-              </w:rPr>
-              <w:t xml:space="preserve"> elementos.</w:t>
+                <w:rFonts w:ascii="Roboto" w:eastAsia="Roboto" w:hAnsi="Roboto" w:cs="Roboto"/>
+                <w:highlight w:val="white"/>
+              </w:rPr>
+              <w:t>El listado debe estar paginado de 9 en 9 elementos.</w:t>
             </w:r>
           </w:p>
           <w:p>
             <w:pPr>
+              <w:pStyle w:val="normal0"/>
               <w:widowControl w:val="0"/>
               <w:numPr>
                 <w:ilvl w:val="0"/>
                 <w:numId w:val="1"/>
               </w:numPr>
               <w:spacing w:line="240" w:lineRule="auto"/>
-              <w:ind w:left="283.4645669291342"/>
-              <w:rPr>
-                <w:rFonts w:ascii="Roboto" w:cs="Roboto" w:eastAsia="Roboto" w:hAnsi="Roboto"/>
+              <w:ind w:left="283"/>
+              <w:rPr>
+                <w:rFonts w:ascii="Roboto" w:eastAsia="Roboto" w:hAnsi="Roboto" w:cs="Roboto"/>
                 <w:highlight w:val="white"/>
               </w:rPr>
             </w:pPr>
             <w:r>
               <w:rPr>
-                <w:rFonts w:ascii="Roboto" w:cs="Roboto" w:eastAsia="Roboto" w:hAnsi="Roboto"/>
-                <w:highlight w:val="white"/>
-                <w:rtl w:val="0"/>
-              </w:rPr>
-              <w:t xml:space="preserve">En caso de no contar con publicaciones hechas por el </w:t>
-            </w:r>
-            <w:r>
-              <w:rPr>
-                <w:rFonts w:ascii="Roboto" w:cs="Roboto" w:eastAsia="Roboto" w:hAnsi="Roboto"/>
-                <w:highlight w:val="white"/>
-                <w:rtl w:val="0"/>
-              </w:rPr>
-              <w:t xml:space="preserve">usuario</w:t>
-            </w:r>
-            <w:r>
-              <w:rPr>
-                <w:rFonts w:ascii="Roboto" w:cs="Roboto" w:eastAsia="Roboto" w:hAnsi="Roboto"/>
-                <w:highlight w:val="white"/>
-                <w:rtl w:val="0"/>
-              </w:rPr>
-              <w:t xml:space="preserve"> cliente, se mostrará un mensaje validando tal cantidad.</w:t>
+                <w:rFonts w:ascii="Roboto" w:eastAsia="Roboto" w:hAnsi="Roboto" w:cs="Roboto"/>
+                <w:highlight w:val="white"/>
+              </w:rPr>
+              <w:t>En caso de no contar con publicaciones hechas por el usuario cliente, se mostrará un mensaje validando tal cantidad.</w:t>
             </w:r>
           </w:p>
         </w:tc>
@@ -364,26 +338,25 @@
     </w:tbl>
     <w:p>
       <w:pPr>
-        <w:rPr/>
+        <w:pStyle w:val="normal0"/>
       </w:pPr>
-      <w:r>
-        <w:rPr>
-          <w:rtl w:val="0"/>
-        </w:rPr>
-      </w:r>
     </w:p>
     <w:sectPr>
-      <w:pgSz w:h="16834" w:w="11909" w:orient="portrait"/>
-      <w:pgMar w:bottom="1440" w:top="1440" w:left="1440" w:right="1440" w:header="720" w:footer="720"/>
+      <w:pgSz w:w="11909" w:h="16834"/>
+      <w:pgMar w:top="1440" w:right="1440" w:bottom="1440" w:left="1440" w:header="720" w:footer="720" w:gutter="0"/>
       <w:pgNumType w:start="1"/>
+      <w:cols w:space="720"/>
     </w:sectPr>
   </w:body>
 </w:document>
 </file>
 
 <file path=word/numbering.xml><?xml version="1.0" encoding="utf-8"?>
-<w:numbering xmlns:mc="http://schemas.openxmlformats.org/markup-compatibility/2006" xmlns:o="urn:schemas-microsoft-com:office:office" xmlns:r="http://schemas.openxmlformats.org/officeDocument/2006/relationships" xmlns:m="http://schemas.openxmlformats.org/officeDocument/2006/math" xmlns:v="urn:schemas-microsoft-com:vml" xmlns:wp="http://schemas.openxmlformats.org/drawingml/2006/wordprocessingDrawing" xmlns:w10="urn:schemas-microsoft-com:office:word" xmlns:w="http://schemas.openxmlformats.org/wordprocessingml/2006/main" xmlns:wne="http://schemas.microsoft.com/office/word/2006/wordml" xmlns:sl="http://schemas.openxmlformats.org/schemaLibrary/2006/main" xmlns:a="http://schemas.openxmlformats.org/drawingml/2006/main" xmlns:pic="http://schemas.openxmlformats.org/drawingml/2006/picture" xmlns:c="http://schemas.openxmlformats.org/drawingml/2006/chart" xmlns:lc="http://schemas.openxmlformats.org/drawingml/2006/lockedCanvas" xmlns:dgm="http://schemas.openxmlformats.org/drawingml/2006/diagram" xmlns:wps="http://schemas.microsoft.com/office/word/2010/wordprocessingShape" xmlns:wpg="http://schemas.microsoft.com/office/word/2010/wordprocessingGroup" xmlns:w14="http://schemas.microsoft.com/office/word/2010/wordml" xmlns:w15="http://schemas.microsoft.com/office/word/2012/wordml">
-  <w:abstractNum w:abstractNumId="1">
+<w:numbering xmlns:ve="http://schemas.openxmlformats.org/markup-compatibility/2006" xmlns:o="urn:schemas-microsoft-com:office:office" xmlns:r="http://schemas.openxmlformats.org/officeDocument/2006/relationships" xmlns:m="http://schemas.openxmlformats.org/officeDocument/2006/math" xmlns:v="urn:schemas-microsoft-com:vml" xmlns:wp="http://schemas.openxmlformats.org/drawingml/2006/wordprocessingDrawing" xmlns:w10="urn:schemas-microsoft-com:office:word" xmlns:w="http://schemas.openxmlformats.org/wordprocessingml/2006/main" xmlns:wne="http://schemas.microsoft.com/office/word/2006/wordml">
+  <w:abstractNum w:abstractNumId="0">
+    <w:nsid w:val="104B34FD"/>
+    <w:multiLevelType w:val="multilevel"/>
+    <w:tmpl w:val="8A823888"/>
     <w:lvl w:ilvl="0">
       <w:start w:val="1"/>
       <w:numFmt w:val="bullet"/>
@@ -494,20 +467,20 @@
     </w:lvl>
   </w:abstractNum>
   <w:num w:numId="1">
-    <w:abstractNumId w:val="1"/>
+    <w:abstractNumId w:val="0"/>
   </w:num>
 </w:numbering>
 </file>
 
 <file path=word/styles.xml><?xml version="1.0" encoding="utf-8"?>
-<w:styles xmlns:mc="http://schemas.openxmlformats.org/markup-compatibility/2006" xmlns:o="urn:schemas-microsoft-com:office:office" xmlns:r="http://schemas.openxmlformats.org/officeDocument/2006/relationships" xmlns:m="http://schemas.openxmlformats.org/officeDocument/2006/math" xmlns:v="urn:schemas-microsoft-com:vml" xmlns:wp="http://schemas.openxmlformats.org/drawingml/2006/wordprocessingDrawing" xmlns:w10="urn:schemas-microsoft-com:office:word" xmlns:w="http://schemas.openxmlformats.org/wordprocessingml/2006/main" xmlns:wne="http://schemas.microsoft.com/office/word/2006/wordml" xmlns:sl="http://schemas.openxmlformats.org/schemaLibrary/2006/main" xmlns:a="http://schemas.openxmlformats.org/drawingml/2006/main" xmlns:pic="http://schemas.openxmlformats.org/drawingml/2006/picture" xmlns:c="http://schemas.openxmlformats.org/drawingml/2006/chart" xmlns:lc="http://schemas.openxmlformats.org/drawingml/2006/lockedCanvas" xmlns:dgm="http://schemas.openxmlformats.org/drawingml/2006/diagram" xmlns:wps="http://schemas.microsoft.com/office/word/2010/wordprocessingShape" xmlns:wpg="http://schemas.microsoft.com/office/word/2010/wordprocessingGroup" xmlns:w14="http://schemas.microsoft.com/office/word/2010/wordml" xmlns:w15="http://schemas.microsoft.com/office/word/2012/wordml">
+<w:styles xmlns:r="http://schemas.openxmlformats.org/officeDocument/2006/relationships" xmlns:w="http://schemas.openxmlformats.org/wordprocessingml/2006/main">
   <w:docDefaults>
     <w:rPrDefault>
       <w:rPr>
-        <w:rFonts w:ascii="Arial" w:cs="Arial" w:eastAsia="Arial" w:hAnsi="Arial"/>
+        <w:rFonts w:ascii="Arial" w:eastAsia="Arial" w:hAnsi="Arial" w:cs="Arial"/>
         <w:sz w:val="22"/>
         <w:szCs w:val="22"/>
-        <w:lang w:val="es"/>
+        <w:lang w:val="es-PE" w:eastAsia="es-PE" w:bidi="ar-SA"/>
       </w:rPr>
     </w:rPrDefault>
     <w:pPrDefault>
@@ -516,65 +489,209 @@
       </w:pPr>
     </w:pPrDefault>
   </w:docDefaults>
-  <w:style w:type="paragraph" w:styleId="Normal" w:default="1">
-    <w:name w:val="normal"/>
-  </w:style>
-  <w:style w:type="table" w:styleId="TableNormal" w:default="1">
-    <w:name w:val="Table Normal"/>
-  </w:style>
-  <w:style w:type="paragraph" w:styleId="Heading1">
+  <w:latentStyles w:defLockedState="0" w:defUIPriority="99" w:defSemiHidden="1" w:defUnhideWhenUsed="1" w:defQFormat="0" w:count="267">
+    <w:lsdException w:name="Normal" w:semiHidden="0" w:uiPriority="0" w:unhideWhenUsed="0" w:qFormat="1"/>
+    <w:lsdException w:name="heading 1" w:semiHidden="0" w:uiPriority="9" w:unhideWhenUsed="0" w:qFormat="1"/>
+    <w:lsdException w:name="heading 2" w:uiPriority="9" w:qFormat="1"/>
+    <w:lsdException w:name="heading 3" w:uiPriority="9" w:qFormat="1"/>
+    <w:lsdException w:name="heading 4" w:uiPriority="9" w:qFormat="1"/>
+    <w:lsdException w:name="heading 5" w:uiPriority="9" w:qFormat="1"/>
+    <w:lsdException w:name="heading 6" w:uiPriority="9" w:qFormat="1"/>
+    <w:lsdException w:name="heading 7" w:uiPriority="9" w:qFormat="1"/>
+    <w:lsdException w:name="heading 8" w:uiPriority="9" w:qFormat="1"/>
+    <w:lsdException w:name="heading 9" w:uiPriority="9" w:qFormat="1"/>
+    <w:lsdException w:name="toc 1" w:uiPriority="39"/>
+    <w:lsdException w:name="toc 2" w:uiPriority="39"/>
+    <w:lsdException w:name="toc 3" w:uiPriority="39"/>
+    <w:lsdException w:name="toc 4" w:uiPriority="39"/>
+    <w:lsdException w:name="toc 5" w:uiPriority="39"/>
+    <w:lsdException w:name="toc 6" w:uiPriority="39"/>
+    <w:lsdException w:name="toc 7" w:uiPriority="39"/>
+    <w:lsdException w:name="toc 8" w:uiPriority="39"/>
+    <w:lsdException w:name="toc 9" w:uiPriority="39"/>
+    <w:lsdException w:name="caption" w:uiPriority="35" w:qFormat="1"/>
+    <w:lsdException w:name="Title" w:semiHidden="0" w:uiPriority="10" w:unhideWhenUsed="0" w:qFormat="1"/>
+    <w:lsdException w:name="Default Paragraph Font" w:uiPriority="1"/>
+    <w:lsdException w:name="Subtitle" w:semiHidden="0" w:uiPriority="11" w:unhideWhenUsed="0" w:qFormat="1"/>
+    <w:lsdException w:name="Strong" w:semiHidden="0" w:uiPriority="22" w:unhideWhenUsed="0" w:qFormat="1"/>
+    <w:lsdException w:name="Emphasis" w:semiHidden="0" w:uiPriority="20" w:unhideWhenUsed="0" w:qFormat="1"/>
+    <w:lsdException w:name="Table Grid" w:semiHidden="0" w:uiPriority="59" w:unhideWhenUsed="0"/>
+    <w:lsdException w:name="Placeholder Text" w:unhideWhenUsed="0"/>
+    <w:lsdException w:name="No Spacing" w:semiHidden="0" w:uiPriority="1" w:unhideWhenUsed="0" w:qFormat="1"/>
+    <w:lsdException w:name="Light Shading" w:semiHidden="0" w:uiPriority="60" w:unhideWhenUsed="0"/>
+    <w:lsdException w:name="Light List" w:semiHidden="0" w:uiPriority="61" w:unhideWhenUsed="0"/>
+    <w:lsdException w:name="Light Grid" w:semiHidden="0" w:uiPriority="62" w:unhideWhenUsed="0"/>
+    <w:lsdException w:name="Medium Shading 1" w:semiHidden="0" w:uiPriority="63" w:unhideWhenUsed="0"/>
+    <w:lsdException w:name="Medium Shading 2" w:semiHidden="0" w:uiPriority="64" w:unhideWhenUsed="0"/>
+    <w:lsdException w:name="Medium List 1" w:semiHidden="0" w:uiPriority="65" w:unhideWhenUsed="0"/>
+    <w:lsdException w:name="Medium List 2" w:semiHidden="0" w:uiPriority="66" w:unhideWhenUsed="0"/>
+    <w:lsdException w:name="Medium Grid 1" w:semiHidden="0" w:uiPriority="67" w:unhideWhenUsed="0"/>
+    <w:lsdException w:name="Medium Grid 2" w:semiHidden="0" w:uiPriority="68" w:unhideWhenUsed="0"/>
+    <w:lsdException w:name="Medium Grid 3" w:semiHidden="0" w:uiPriority="69" w:unhideWhenUsed="0"/>
+    <w:lsdException w:name="Dark List" w:semiHidden="0" w:uiPriority="70" w:unhideWhenUsed="0"/>
+    <w:lsdException w:name="Colorful Shading" w:semiHidden="0" w:uiPriority="71" w:unhideWhenUsed="0"/>
+    <w:lsdException w:name="Colorful List" w:semiHidden="0" w:uiPriority="72" w:unhideWhenUsed="0"/>
+    <w:lsdException w:name="Colorful Grid" w:semiHidden="0" w:uiPriority="73" w:unhideWhenUsed="0"/>
+    <w:lsdException w:name="Light Shading Accent 1" w:semiHidden="0" w:uiPriority="60" w:unhideWhenUsed="0"/>
+    <w:lsdException w:name="Light List Accent 1" w:semiHidden="0" w:uiPriority="61" w:unhideWhenUsed="0"/>
+    <w:lsdException w:name="Light Grid Accent 1" w:semiHidden="0" w:uiPriority="62" w:unhideWhenUsed="0"/>
+    <w:lsdException w:name="Medium Shading 1 Accent 1" w:semiHidden="0" w:uiPriority="63" w:unhideWhenUsed="0"/>
+    <w:lsdException w:name="Medium Shading 2 Accent 1" w:semiHidden="0" w:uiPriority="64" w:unhideWhenUsed="0"/>
+    <w:lsdException w:name="Medium List 1 Accent 1" w:semiHidden="0" w:uiPriority="65" w:unhideWhenUsed="0"/>
+    <w:lsdException w:name="Revision" w:unhideWhenUsed="0"/>
+    <w:lsdException w:name="List Paragraph" w:semiHidden="0" w:uiPriority="34" w:unhideWhenUsed="0" w:qFormat="1"/>
+    <w:lsdException w:name="Quote" w:semiHidden="0" w:uiPriority="29" w:unhideWhenUsed="0" w:qFormat="1"/>
+    <w:lsdException w:name="Intense Quote" w:semiHidden="0" w:uiPriority="30" w:unhideWhenUsed="0" w:qFormat="1"/>
+    <w:lsdException w:name="Medium List 2 Accent 1" w:semiHidden="0" w:uiPriority="66" w:unhideWhenUsed="0"/>
+    <w:lsdException w:name="Medium Grid 1 Accent 1" w:semiHidden="0" w:uiPriority="67" w:unhideWhenUsed="0"/>
+    <w:lsdException w:name="Medium Grid 2 Accent 1" w:semiHidden="0" w:uiPriority="68" w:unhideWhenUsed="0"/>
+    <w:lsdException w:name="Medium Grid 3 Accent 1" w:semiHidden="0" w:uiPriority="69" w:unhideWhenUsed="0"/>
+    <w:lsdException w:name="Dark List Accent 1" w:semiHidden="0" w:uiPriority="70" w:unhideWhenUsed="0"/>
+    <w:lsdException w:name="Colorful Shading Accent 1" w:semiHidden="0" w:uiPriority="71" w:unhideWhenUsed="0"/>
+    <w:lsdException w:name="Colorful List Accent 1" w:semiHidden="0" w:uiPriority="72" w:unhideWhenUsed="0"/>
+    <w:lsdException w:name="Colorful Grid Accent 1" w:semiHidden="0" w:uiPriority="73" w:unhideWhenUsed="0"/>
+    <w:lsdException w:name="Light Shading Accent 2" w:semiHidden="0" w:uiPriority="60" w:unhideWhenUsed="0"/>
+    <w:lsdException w:name="Light List Accent 2" w:semiHidden="0" w:uiPriority="61" w:unhideWhenUsed="0"/>
+    <w:lsdException w:name="Light Grid Accent 2" w:semiHidden="0" w:uiPriority="62" w:unhideWhenUsed="0"/>
+    <w:lsdException w:name="Medium Shading 1 Accent 2" w:semiHidden="0" w:uiPriority="63" w:unhideWhenUsed="0"/>
+    <w:lsdException w:name="Medium Shading 2 Accent 2" w:semiHidden="0" w:uiPriority="64" w:unhideWhenUsed="0"/>
+    <w:lsdException w:name="Medium List 1 Accent 2" w:semiHidden="0" w:uiPriority="65" w:unhideWhenUsed="0"/>
+    <w:lsdException w:name="Medium List 2 Accent 2" w:semiHidden="0" w:uiPriority="66" w:unhideWhenUsed="0"/>
+    <w:lsdException w:name="Medium Grid 1 Accent 2" w:semiHidden="0" w:uiPriority="67" w:unhideWhenUsed="0"/>
+    <w:lsdException w:name="Medium Grid 2 Accent 2" w:semiHidden="0" w:uiPriority="68" w:unhideWhenUsed="0"/>
+    <w:lsdException w:name="Medium Grid 3 Accent 2" w:semiHidden="0" w:uiPriority="69" w:unhideWhenUsed="0"/>
+    <w:lsdException w:name="Dark List Accent 2" w:semiHidden="0" w:uiPriority="70" w:unhideWhenUsed="0"/>
+    <w:lsdException w:name="Colorful Shading Accent 2" w:semiHidden="0" w:uiPriority="71" w:unhideWhenUsed="0"/>
+    <w:lsdException w:name="Colorful List Accent 2" w:semiHidden="0" w:uiPriority="72" w:unhideWhenUsed="0"/>
+    <w:lsdException w:name="Colorful Grid Accent 2" w:semiHidden="0" w:uiPriority="73" w:unhideWhenUsed="0"/>
+    <w:lsdException w:name="Light Shading Accent 3" w:semiHidden="0" w:uiPriority="60" w:unhideWhenUsed="0"/>
+    <w:lsdException w:name="Light List Accent 3" w:semiHidden="0" w:uiPriority="61" w:unhideWhenUsed="0"/>
+    <w:lsdException w:name="Light Grid Accent 3" w:semiHidden="0" w:uiPriority="62" w:unhideWhenUsed="0"/>
+    <w:lsdException w:name="Medium Shading 1 Accent 3" w:semiHidden="0" w:uiPriority="63" w:unhideWhenUsed="0"/>
+    <w:lsdException w:name="Medium Shading 2 Accent 3" w:semiHidden="0" w:uiPriority="64" w:unhideWhenUsed="0"/>
+    <w:lsdException w:name="Medium List 1 Accent 3" w:semiHidden="0" w:uiPriority="65" w:unhideWhenUsed="0"/>
+    <w:lsdException w:name="Medium List 2 Accent 3" w:semiHidden="0" w:uiPriority="66" w:unhideWhenUsed="0"/>
+    <w:lsdException w:name="Medium Grid 1 Accent 3" w:semiHidden="0" w:uiPriority="67" w:unhideWhenUsed="0"/>
+    <w:lsdException w:name="Medium Grid 2 Accent 3" w:semiHidden="0" w:uiPriority="68" w:unhideWhenUsed="0"/>
+    <w:lsdException w:name="Medium Grid 3 Accent 3" w:semiHidden="0" w:uiPriority="69" w:unhideWhenUsed="0"/>
+    <w:lsdException w:name="Dark List Accent 3" w:semiHidden="0" w:uiPriority="70" w:unhideWhenUsed="0"/>
+    <w:lsdException w:name="Colorful Shading Accent 3" w:semiHidden="0" w:uiPriority="71" w:unhideWhenUsed="0"/>
+    <w:lsdException w:name="Colorful List Accent 3" w:semiHidden="0" w:uiPriority="72" w:unhideWhenUsed="0"/>
+    <w:lsdException w:name="Colorful Grid Accent 3" w:semiHidden="0" w:uiPriority="73" w:unhideWhenUsed="0"/>
+    <w:lsdException w:name="Light Shading Accent 4" w:semiHidden="0" w:uiPriority="60" w:unhideWhenUsed="0"/>
+    <w:lsdException w:name="Light List Accent 4" w:semiHidden="0" w:uiPriority="61" w:unhideWhenUsed="0"/>
+    <w:lsdException w:name="Light Grid Accent 4" w:semiHidden="0" w:uiPriority="62" w:unhideWhenUsed="0"/>
+    <w:lsdException w:name="Medium Shading 1 Accent 4" w:semiHidden="0" w:uiPriority="63" w:unhideWhenUsed="0"/>
+    <w:lsdException w:name="Medium Shading 2 Accent 4" w:semiHidden="0" w:uiPriority="64" w:unhideWhenUsed="0"/>
+    <w:lsdException w:name="Medium List 1 Accent 4" w:semiHidden="0" w:uiPriority="65" w:unhideWhenUsed="0"/>
+    <w:lsdException w:name="Medium List 2 Accent 4" w:semiHidden="0" w:uiPriority="66" w:unhideWhenUsed="0"/>
+    <w:lsdException w:name="Medium Grid 1 Accent 4" w:semiHidden="0" w:uiPriority="67" w:unhideWhenUsed="0"/>
+    <w:lsdException w:name="Medium Grid 2 Accent 4" w:semiHidden="0" w:uiPriority="68" w:unhideWhenUsed="0"/>
+    <w:lsdException w:name="Medium Grid 3 Accent 4" w:semiHidden="0" w:uiPriority="69" w:unhideWhenUsed="0"/>
+    <w:lsdException w:name="Dark List Accent 4" w:semiHidden="0" w:uiPriority="70" w:unhideWhenUsed="0"/>
+    <w:lsdException w:name="Colorful Shading Accent 4" w:semiHidden="0" w:uiPriority="71" w:unhideWhenUsed="0"/>
+    <w:lsdException w:name="Colorful List Accent 4" w:semiHidden="0" w:uiPriority="72" w:unhideWhenUsed="0"/>
+    <w:lsdException w:name="Colorful Grid Accent 4" w:semiHidden="0" w:uiPriority="73" w:unhideWhenUsed="0"/>
+    <w:lsdException w:name="Light Shading Accent 5" w:semiHidden="0" w:uiPriority="60" w:unhideWhenUsed="0"/>
+    <w:lsdException w:name="Light List Accent 5" w:semiHidden="0" w:uiPriority="61" w:unhideWhenUsed="0"/>
+    <w:lsdException w:name="Light Grid Accent 5" w:semiHidden="0" w:uiPriority="62" w:unhideWhenUsed="0"/>
+    <w:lsdException w:name="Medium Shading 1 Accent 5" w:semiHidden="0" w:uiPriority="63" w:unhideWhenUsed="0"/>
+    <w:lsdException w:name="Medium Shading 2 Accent 5" w:semiHidden="0" w:uiPriority="64" w:unhideWhenUsed="0"/>
+    <w:lsdException w:name="Medium List 1 Accent 5" w:semiHidden="0" w:uiPriority="65" w:unhideWhenUsed="0"/>
+    <w:lsdException w:name="Medium List 2 Accent 5" w:semiHidden="0" w:uiPriority="66" w:unhideWhenUsed="0"/>
+    <w:lsdException w:name="Medium Grid 1 Accent 5" w:semiHidden="0" w:uiPriority="67" w:unhideWhenUsed="0"/>
+    <w:lsdException w:name="Medium Grid 2 Accent 5" w:semiHidden="0" w:uiPriority="68" w:unhideWhenUsed="0"/>
+    <w:lsdException w:name="Medium Grid 3 Accent 5" w:semiHidden="0" w:uiPriority="69" w:unhideWhenUsed="0"/>
+    <w:lsdException w:name="Dark List Accent 5" w:semiHidden="0" w:uiPriority="70" w:unhideWhenUsed="0"/>
+    <w:lsdException w:name="Colorful Shading Accent 5" w:semiHidden="0" w:uiPriority="71" w:unhideWhenUsed="0"/>
+    <w:lsdException w:name="Colorful List Accent 5" w:semiHidden="0" w:uiPriority="72" w:unhideWhenUsed="0"/>
+    <w:lsdException w:name="Colorful Grid Accent 5" w:semiHidden="0" w:uiPriority="73" w:unhideWhenUsed="0"/>
+    <w:lsdException w:name="Light Shading Accent 6" w:semiHidden="0" w:uiPriority="60" w:unhideWhenUsed="0"/>
+    <w:lsdException w:name="Light List Accent 6" w:semiHidden="0" w:uiPriority="61" w:unhideWhenUsed="0"/>
+    <w:lsdException w:name="Light Grid Accent 6" w:semiHidden="0" w:uiPriority="62" w:unhideWhenUsed="0"/>
+    <w:lsdException w:name="Medium Shading 1 Accent 6" w:semiHidden="0" w:uiPriority="63" w:unhideWhenUsed="0"/>
+    <w:lsdException w:name="Medium Shading 2 Accent 6" w:semiHidden="0" w:uiPriority="64" w:unhideWhenUsed="0"/>
+    <w:lsdException w:name="Medium List 1 Accent 6" w:semiHidden="0" w:uiPriority="65" w:unhideWhenUsed="0"/>
+    <w:lsdException w:name="Medium List 2 Accent 6" w:semiHidden="0" w:uiPriority="66" w:unhideWhenUsed="0"/>
+    <w:lsdException w:name="Medium Grid 1 Accent 6" w:semiHidden="0" w:uiPriority="67" w:unhideWhenUsed="0"/>
+    <w:lsdException w:name="Medium Grid 2 Accent 6" w:semiHidden="0" w:uiPriority="68" w:unhideWhenUsed="0"/>
+    <w:lsdException w:name="Medium Grid 3 Accent 6" w:semiHidden="0" w:uiPriority="69" w:unhideWhenUsed="0"/>
+    <w:lsdException w:name="Dark List Accent 6" w:semiHidden="0" w:uiPriority="70" w:unhideWhenUsed="0"/>
+    <w:lsdException w:name="Colorful Shading Accent 6" w:semiHidden="0" w:uiPriority="71" w:unhideWhenUsed="0"/>
+    <w:lsdException w:name="Colorful List Accent 6" w:semiHidden="0" w:uiPriority="72" w:unhideWhenUsed="0"/>
+    <w:lsdException w:name="Colorful Grid Accent 6" w:semiHidden="0" w:uiPriority="73" w:unhideWhenUsed="0"/>
+    <w:lsdException w:name="Subtle Emphasis" w:semiHidden="0" w:uiPriority="19" w:unhideWhenUsed="0" w:qFormat="1"/>
+    <w:lsdException w:name="Intense Emphasis" w:semiHidden="0" w:uiPriority="21" w:unhideWhenUsed="0" w:qFormat="1"/>
+    <w:lsdException w:name="Subtle Reference" w:semiHidden="0" w:uiPriority="31" w:unhideWhenUsed="0" w:qFormat="1"/>
+    <w:lsdException w:name="Intense Reference" w:semiHidden="0" w:uiPriority="32" w:unhideWhenUsed="0" w:qFormat="1"/>
+    <w:lsdException w:name="Book Title" w:semiHidden="0" w:uiPriority="33" w:unhideWhenUsed="0" w:qFormat="1"/>
+    <w:lsdException w:name="Bibliography" w:uiPriority="37"/>
+    <w:lsdException w:name="TOC Heading" w:uiPriority="39" w:qFormat="1"/>
+  </w:latentStyles>
+  <w:style w:type="paragraph" w:default="1" w:styleId="Normal">
+    <w:name w:val="Normal"/>
+    <w:qFormat/>
+    <w:rsid w:val="008A164E"/>
+  </w:style>
+  <w:style w:type="paragraph" w:styleId="Ttulo1">
     <w:name w:val="heading 1"/>
-    <w:basedOn w:val="Normal"/>
-    <w:next w:val="Normal"/>
+    <w:basedOn w:val="normal0"/>
+    <w:next w:val="normal0"/>
+    <w:rsid w:val="00841B3A"/>
     <w:pPr>
-      <w:keepNext w:val="1"/>
-      <w:keepLines w:val="1"/>
-      <w:spacing w:after="120" w:before="400" w:lineRule="auto"/>
+      <w:keepNext/>
+      <w:keepLines/>
+      <w:spacing w:before="400" w:after="120"/>
+      <w:outlineLvl w:val="0"/>
     </w:pPr>
     <w:rPr>
       <w:sz w:val="40"/>
       <w:szCs w:val="40"/>
     </w:rPr>
   </w:style>
-  <w:style w:type="paragraph" w:styleId="Heading2">
+  <w:style w:type="paragraph" w:styleId="Ttulo2">
     <w:name w:val="heading 2"/>
-    <w:basedOn w:val="Normal"/>
-    <w:next w:val="Normal"/>
+    <w:basedOn w:val="normal0"/>
+    <w:next w:val="normal0"/>
+    <w:rsid w:val="00841B3A"/>
     <w:pPr>
-      <w:keepNext w:val="1"/>
-      <w:keepLines w:val="1"/>
-      <w:spacing w:after="120" w:before="360" w:lineRule="auto"/>
+      <w:keepNext/>
+      <w:keepLines/>
+      <w:spacing w:before="360" w:after="120"/>
+      <w:outlineLvl w:val="1"/>
     </w:pPr>
     <w:rPr>
-      <w:b w:val="0"/>
       <w:sz w:val="32"/>
       <w:szCs w:val="32"/>
     </w:rPr>
   </w:style>
-  <w:style w:type="paragraph" w:styleId="Heading3">
+  <w:style w:type="paragraph" w:styleId="Ttulo3">
     <w:name w:val="heading 3"/>
-    <w:basedOn w:val="Normal"/>
-    <w:next w:val="Normal"/>
+    <w:basedOn w:val="normal0"/>
+    <w:next w:val="normal0"/>
+    <w:rsid w:val="00841B3A"/>
     <w:pPr>
-      <w:keepNext w:val="1"/>
-      <w:keepLines w:val="1"/>
-      <w:spacing w:after="80" w:before="320" w:lineRule="auto"/>
+      <w:keepNext/>
+      <w:keepLines/>
+      <w:spacing w:before="320" w:after="80"/>
+      <w:outlineLvl w:val="2"/>
     </w:pPr>
     <w:rPr>
-      <w:b w:val="0"/>
       <w:color w:val="434343"/>
       <w:sz w:val="28"/>
       <w:szCs w:val="28"/>
     </w:rPr>
   </w:style>
-  <w:style w:type="paragraph" w:styleId="Heading4">
+  <w:style w:type="paragraph" w:styleId="Ttulo4">
     <w:name w:val="heading 4"/>
-    <w:basedOn w:val="Normal"/>
-    <w:next w:val="Normal"/>
+    <w:basedOn w:val="normal0"/>
+    <w:next w:val="normal0"/>
+    <w:rsid w:val="00841B3A"/>
     <w:pPr>
-      <w:keepNext w:val="1"/>
-      <w:keepLines w:val="1"/>
-      <w:spacing w:after="80" w:before="280" w:lineRule="auto"/>
+      <w:keepNext/>
+      <w:keepLines/>
+      <w:spacing w:before="280" w:after="80"/>
+      <w:outlineLvl w:val="3"/>
     </w:pPr>
     <w:rPr>
       <w:color w:val="666666"/>
@@ -582,78 +699,123 @@
       <w:szCs w:val="24"/>
     </w:rPr>
   </w:style>
-  <w:style w:type="paragraph" w:styleId="Heading5">
+  <w:style w:type="paragraph" w:styleId="Ttulo5">
     <w:name w:val="heading 5"/>
-    <w:basedOn w:val="Normal"/>
-    <w:next w:val="Normal"/>
+    <w:basedOn w:val="normal0"/>
+    <w:next w:val="normal0"/>
+    <w:rsid w:val="00841B3A"/>
     <w:pPr>
-      <w:keepNext w:val="1"/>
-      <w:keepLines w:val="1"/>
-      <w:spacing w:after="80" w:before="240" w:lineRule="auto"/>
+      <w:keepNext/>
+      <w:keepLines/>
+      <w:spacing w:before="240" w:after="80"/>
+      <w:outlineLvl w:val="4"/>
     </w:pPr>
     <w:rPr>
       <w:color w:val="666666"/>
-      <w:sz w:val="22"/>
-      <w:szCs w:val="22"/>
     </w:rPr>
   </w:style>
-  <w:style w:type="paragraph" w:styleId="Heading6">
+  <w:style w:type="paragraph" w:styleId="Ttulo6">
     <w:name w:val="heading 6"/>
-    <w:basedOn w:val="Normal"/>
-    <w:next w:val="Normal"/>
+    <w:basedOn w:val="normal0"/>
+    <w:next w:val="normal0"/>
+    <w:rsid w:val="00841B3A"/>
     <w:pPr>
-      <w:keepNext w:val="1"/>
-      <w:keepLines w:val="1"/>
-      <w:spacing w:after="80" w:before="240" w:lineRule="auto"/>
+      <w:keepNext/>
+      <w:keepLines/>
+      <w:spacing w:before="240" w:after="80"/>
+      <w:outlineLvl w:val="5"/>
     </w:pPr>
     <w:rPr>
-      <w:i w:val="1"/>
+      <w:i/>
       <w:color w:val="666666"/>
-      <w:sz w:val="22"/>
-      <w:szCs w:val="22"/>
     </w:rPr>
   </w:style>
-  <w:style w:type="paragraph" w:styleId="Title">
+  <w:style w:type="character" w:default="1" w:styleId="Fuentedeprrafopredeter">
+    <w:name w:val="Default Paragraph Font"/>
+    <w:uiPriority w:val="1"/>
+    <w:semiHidden/>
+    <w:unhideWhenUsed/>
+  </w:style>
+  <w:style w:type="table" w:default="1" w:styleId="Tablanormal">
+    <w:name w:val="Normal Table"/>
+    <w:uiPriority w:val="99"/>
+    <w:semiHidden/>
+    <w:unhideWhenUsed/>
+    <w:qFormat/>
+    <w:tblPr>
+      <w:tblInd w:w="0" w:type="dxa"/>
+      <w:tblCellMar>
+        <w:top w:w="0" w:type="dxa"/>
+        <w:left w:w="108" w:type="dxa"/>
+        <w:bottom w:w="0" w:type="dxa"/>
+        <w:right w:w="108" w:type="dxa"/>
+      </w:tblCellMar>
+    </w:tblPr>
+  </w:style>
+  <w:style w:type="numbering" w:default="1" w:styleId="Sinlista">
+    <w:name w:val="No List"/>
+    <w:uiPriority w:val="99"/>
+    <w:semiHidden/>
+    <w:unhideWhenUsed/>
+  </w:style>
+  <w:style w:type="paragraph" w:customStyle="1" w:styleId="normal0">
+    <w:name w:val="normal"/>
+    <w:rsid w:val="00841B3A"/>
+  </w:style>
+  <w:style w:type="table" w:customStyle="1" w:styleId="TableNormal">
+    <w:name w:val="Table Normal"/>
+    <w:rsid w:val="00841B3A"/>
+    <w:tblPr>
+      <w:tblCellMar>
+        <w:top w:w="0" w:type="dxa"/>
+        <w:left w:w="0" w:type="dxa"/>
+        <w:bottom w:w="0" w:type="dxa"/>
+        <w:right w:w="0" w:type="dxa"/>
+      </w:tblCellMar>
+    </w:tblPr>
+  </w:style>
+  <w:style w:type="paragraph" w:styleId="Ttulo">
     <w:name w:val="Title"/>
-    <w:basedOn w:val="Normal"/>
-    <w:next w:val="Normal"/>
+    <w:basedOn w:val="normal0"/>
+    <w:next w:val="normal0"/>
+    <w:rsid w:val="00841B3A"/>
     <w:pPr>
-      <w:keepNext w:val="1"/>
-      <w:keepLines w:val="1"/>
-      <w:spacing w:after="60" w:before="0" w:lineRule="auto"/>
+      <w:keepNext/>
+      <w:keepLines/>
+      <w:spacing w:after="60"/>
     </w:pPr>
     <w:rPr>
       <w:sz w:val="52"/>
       <w:szCs w:val="52"/>
     </w:rPr>
   </w:style>
-  <w:style w:type="paragraph" w:styleId="Subtitle">
+  <w:style w:type="paragraph" w:styleId="Subttulo">
     <w:name w:val="Subtitle"/>
-    <w:basedOn w:val="Normal"/>
-    <w:next w:val="Normal"/>
+    <w:basedOn w:val="normal0"/>
+    <w:next w:val="normal0"/>
+    <w:rsid w:val="00841B3A"/>
     <w:pPr>
-      <w:keepNext w:val="1"/>
-      <w:keepLines w:val="1"/>
-      <w:spacing w:after="320" w:before="0" w:lineRule="auto"/>
+      <w:keepNext/>
+      <w:keepLines/>
+      <w:spacing w:after="320"/>
     </w:pPr>
     <w:rPr>
-      <w:rFonts w:ascii="Arial" w:cs="Arial" w:eastAsia="Arial" w:hAnsi="Arial"/>
-      <w:i w:val="0"/>
       <w:color w:val="666666"/>
       <w:sz w:val="30"/>
       <w:szCs w:val="30"/>
     </w:rPr>
   </w:style>
-  <w:style w:type="table" w:styleId="Table1">
+  <w:style w:type="table" w:customStyle="1" w:styleId="a">
     <w:basedOn w:val="TableNormal"/>
+    <w:rsid w:val="00841B3A"/>
     <w:tblPr>
       <w:tblStyleRowBandSize w:val="1"/>
       <w:tblStyleColBandSize w:val="1"/>
       <w:tblCellMar>
-        <w:top w:w="100.0" w:type="dxa"/>
-        <w:left w:w="100.0" w:type="dxa"/>
-        <w:bottom w:w="100.0" w:type="dxa"/>
-        <w:right w:w="100.0" w:type="dxa"/>
+        <w:top w:w="100" w:type="dxa"/>
+        <w:left w:w="100" w:type="dxa"/>
+        <w:bottom w:w="100" w:type="dxa"/>
+        <w:right w:w="100" w:type="dxa"/>
       </w:tblCellMar>
     </w:tblPr>
   </w:style>

</xml_diff>